<commit_message>
Skrevet og samlet design-delen af 'Design, implementering og test' for projektdokumentationen.
</commit_message>
<xml_diff>
--- a/Design og implementering/Design/Deployment view.docx
+++ b/Design og implementering/Design/Deployment view.docx
@@ -4,102 +4,149 @@
   <w:body>
     <w:p>
       <w:pPr>
-        <w:pStyle w:val="Heading1"/>
+        <w:pStyle w:val="Overskrift1"/>
       </w:pPr>
       <w:r>
-        <w:t xml:space="preserve">Deployment </w:t>
-      </w:r>
-      <w:proofErr w:type="spellStart"/>
-      <w:r>
-        <w:t>view</w:t>
-      </w:r>
-      <w:proofErr w:type="spellEnd"/>
+        <w:t>Deployment view</w:t>
+      </w:r>
     </w:p>
     <w:p>
       <w:r>
-        <w:t xml:space="preserve">Nedenstående Deployment Diagram viser, hvordan selve Smart </w:t>
-      </w:r>
-      <w:proofErr w:type="spellStart"/>
-      <w:r>
-        <w:t>Fridge</w:t>
-      </w:r>
-      <w:proofErr w:type="spellEnd"/>
-      <w:r>
-        <w:t xml:space="preserve"> interne komponenter snakker sammen. Man kan se at brugeren kun interagere med enten en web-</w:t>
-      </w:r>
-      <w:proofErr w:type="spellStart"/>
-      <w:r>
-        <w:t>gui</w:t>
-      </w:r>
-      <w:proofErr w:type="spellEnd"/>
-      <w:r>
-        <w:t xml:space="preserve"> eller den </w:t>
-      </w:r>
-      <w:proofErr w:type="spellStart"/>
-      <w:r>
-        <w:t>gui</w:t>
-      </w:r>
-      <w:proofErr w:type="spellEnd"/>
-      <w:r>
-        <w:t xml:space="preserve"> der kører på selve køleskabet.</w:t>
+        <w:t>Deployment-d</w:t>
+      </w:r>
+      <w:r>
+        <w:t>iagram</w:t>
+      </w:r>
+      <w:r>
+        <w:t>met i figur XX</w:t>
+      </w:r>
+      <w:r>
+        <w:t xml:space="preserve"> viser, hvordan </w:t>
+      </w:r>
+      <w:r>
+        <w:t xml:space="preserve">de interne dele af </w:t>
+      </w:r>
+      <w:r>
+        <w:t xml:space="preserve">Smart Fridge </w:t>
+      </w:r>
+      <w:r>
+        <w:t>interagerer</w:t>
+      </w:r>
+      <w:r>
+        <w:t xml:space="preserve">. </w:t>
+      </w:r>
+      <w:r>
+        <w:t>Som det fremgår, interagerer Bruger kun</w:t>
+      </w:r>
+      <w:r>
+        <w:t xml:space="preserve"> med enten en </w:t>
+      </w:r>
+      <w:r>
+        <w:rPr>
+          <w:i/>
+        </w:rPr>
+        <w:t>Fridge app</w:t>
+      </w:r>
+      <w:r>
+        <w:t xml:space="preserve"> eller </w:t>
+      </w:r>
+      <w:r>
+        <w:rPr>
+          <w:i/>
+        </w:rPr>
+        <w:t>Web app</w:t>
+      </w:r>
+      <w:r>
+        <w:t>, og har altså ingen direkte interaktion med den bagvedliggende logik.</w:t>
+      </w:r>
+    </w:p>
+    <w:p>
+      <w:pPr>
+        <w:keepNext/>
+        <w:ind w:firstLine="1304"/>
+      </w:pPr>
+      <w:r>
+        <w:object w:dxaOrig="6826" w:dyaOrig="5761">
+          <v:shapetype id="_x0000_t75" coordsize="21600,21600" o:spt="75" o:preferrelative="t" path="m@4@5l@4@11@9@11@9@5xe" filled="f" stroked="f">
+            <v:stroke joinstyle="miter"/>
+            <v:formulas>
+              <v:f eqn="if lineDrawn pixelLineWidth 0"/>
+              <v:f eqn="sum @0 1 0"/>
+              <v:f eqn="sum 0 0 @1"/>
+              <v:f eqn="prod @2 1 2"/>
+              <v:f eqn="prod @3 21600 pixelWidth"/>
+              <v:f eqn="prod @3 21600 pixelHeight"/>
+              <v:f eqn="sum @0 0 1"/>
+              <v:f eqn="prod @6 1 2"/>
+              <v:f eqn="prod @7 21600 pixelWidth"/>
+              <v:f eqn="sum @8 21600 0"/>
+              <v:f eqn="prod @7 21600 pixelHeight"/>
+              <v:f eqn="sum @10 21600 0"/>
+            </v:formulas>
+            <v:path o:extrusionok="f" gradientshapeok="t" o:connecttype="rect"/>
+            <o:lock v:ext="edit" aspectratio="t"/>
+          </v:shapetype>
+          <v:shape id="_x0000_i1025" type="#_x0000_t75" style="width:341.2pt;height:271.1pt" o:ole="">
+            <v:imagedata r:id="rId4" o:title="" cropbottom="3846f"/>
+          </v:shape>
+          <o:OLEObject Type="Embed" ProgID="Visio.Drawing.15" ShapeID="_x0000_i1025" DrawAspect="Content" ObjectID="_1493535377" r:id="rId5"/>
+        </w:object>
+      </w:r>
+    </w:p>
+    <w:p>
+      <w:pPr>
+        <w:pStyle w:val="Billedtekst"/>
+        <w:ind w:firstLine="1304"/>
+      </w:pPr>
+      <w:r>
+        <w:rPr>
+          <w:b/>
+        </w:rPr>
+        <w:t xml:space="preserve">Figur </w:t>
+      </w:r>
+      <w:r>
+        <w:rPr>
+          <w:b/>
+        </w:rPr>
+        <w:fldChar w:fldCharType="begin"/>
+      </w:r>
+      <w:r>
+        <w:rPr>
+          <w:b/>
+        </w:rPr>
+        <w:instrText xml:space="preserve"> SEQ Figur \* ARABIC </w:instrText>
+      </w:r>
+      <w:r>
+        <w:rPr>
+          <w:b/>
+        </w:rPr>
+        <w:fldChar w:fldCharType="separate"/>
+      </w:r>
+      <w:r>
+        <w:rPr>
+          <w:b/>
+          <w:noProof/>
+        </w:rPr>
+        <w:t>1</w:t>
+      </w:r>
+      <w:r>
+        <w:rPr>
+          <w:b/>
+        </w:rPr>
+        <w:fldChar w:fldCharType="end"/>
+      </w:r>
+      <w:r>
+        <w:t xml:space="preserve"> Deployment Diagram for hele SmartFridge-systemet</w:t>
+      </w:r>
+    </w:p>
+    <w:p>
+      <w:r>
+        <w:t>For et mere detaljeret Deployment Diagram, henvises til bilag XX.</w:t>
       </w:r>
       <w:bookmarkStart w:id="0" w:name="_GoBack"/>
       <w:bookmarkEnd w:id="0"/>
-      <w:r>
-        <w:rPr>
-          <w:noProof/>
-          <w:lang w:eastAsia="da-DK"/>
-        </w:rPr>
-        <w:drawing>
-          <wp:inline distT="0" distB="0" distL="0" distR="0">
-            <wp:extent cx="6115050" cy="2971800"/>
-            <wp:effectExtent l="0" t="0" r="0" b="0"/>
-            <wp:docPr id="1" name="Picture 1" descr="D:\IHA\4. Semester\I4PRJ4\Design og implementering\Design\DeploymentDiagram.png"/>
-            <wp:cNvGraphicFramePr>
-              <a:graphicFrameLocks xmlns:a="http://schemas.openxmlformats.org/drawingml/2006/main" noChangeAspect="1"/>
-            </wp:cNvGraphicFramePr>
-            <a:graphic xmlns:a="http://schemas.openxmlformats.org/drawingml/2006/main">
-              <a:graphicData uri="http://schemas.openxmlformats.org/drawingml/2006/picture">
-                <pic:pic xmlns:pic="http://schemas.openxmlformats.org/drawingml/2006/picture">
-                  <pic:nvPicPr>
-                    <pic:cNvPr id="0" name="Picture 1" descr="D:\IHA\4. Semester\I4PRJ4\Design og implementering\Design\DeploymentDiagram.png"/>
-                    <pic:cNvPicPr>
-                      <a:picLocks noChangeAspect="1" noChangeArrowheads="1"/>
-                    </pic:cNvPicPr>
-                  </pic:nvPicPr>
-                  <pic:blipFill>
-                    <a:blip r:embed="rId4">
-                      <a:extLst>
-                        <a:ext uri="{28A0092B-C50C-407E-A947-70E740481C1C}">
-                          <a14:useLocalDpi xmlns:a14="http://schemas.microsoft.com/office/drawing/2010/main" val="0"/>
-                        </a:ext>
-                      </a:extLst>
-                    </a:blip>
-                    <a:srcRect/>
-                    <a:stretch>
-                      <a:fillRect/>
-                    </a:stretch>
-                  </pic:blipFill>
-                  <pic:spPr bwMode="auto">
-                    <a:xfrm>
-                      <a:off x="0" y="0"/>
-                      <a:ext cx="6115050" cy="2971800"/>
-                    </a:xfrm>
-                    <a:prstGeom prst="rect">
-                      <a:avLst/>
-                    </a:prstGeom>
-                    <a:noFill/>
-                    <a:ln>
-                      <a:noFill/>
-                    </a:ln>
-                  </pic:spPr>
-                </pic:pic>
-              </a:graphicData>
-            </a:graphic>
-          </wp:inline>
-        </w:drawing>
-      </w:r>
     </w:p>
+    <w:p/>
     <w:sectPr>
       <w:pgSz w:w="11906" w:h="16838"/>
       <w:pgMar w:top="1701" w:right="1134" w:bottom="1701" w:left="1134" w:header="708" w:footer="708" w:gutter="0"/>
@@ -504,11 +551,11 @@
     <w:name w:val="Normal"/>
     <w:qFormat/>
   </w:style>
-  <w:style w:type="paragraph" w:styleId="Heading1">
+  <w:style w:type="paragraph" w:styleId="Overskrift1">
     <w:name w:val="heading 1"/>
     <w:basedOn w:val="Normal"/>
     <w:next w:val="Normal"/>
-    <w:link w:val="Heading1Char"/>
+    <w:link w:val="Overskrift1Tegn"/>
     <w:uiPriority w:val="9"/>
     <w:qFormat/>
     <w:rsid w:val="00B55D64"/>
@@ -525,13 +572,13 @@
       <w:szCs w:val="32"/>
     </w:rPr>
   </w:style>
-  <w:style w:type="character" w:default="1" w:styleId="DefaultParagraphFont">
+  <w:style w:type="character" w:default="1" w:styleId="Standardskrifttypeiafsnit">
     <w:name w:val="Default Paragraph Font"/>
     <w:uiPriority w:val="1"/>
     <w:semiHidden/>
     <w:unhideWhenUsed/>
   </w:style>
-  <w:style w:type="table" w:default="1" w:styleId="TableNormal">
+  <w:style w:type="table" w:default="1" w:styleId="Tabel-Normal">
     <w:name w:val="Normal Table"/>
     <w:uiPriority w:val="99"/>
     <w:semiHidden/>
@@ -546,16 +593,16 @@
       </w:tblCellMar>
     </w:tblPr>
   </w:style>
-  <w:style w:type="numbering" w:default="1" w:styleId="NoList">
+  <w:style w:type="numbering" w:default="1" w:styleId="Ingenoversigt">
     <w:name w:val="No List"/>
     <w:uiPriority w:val="99"/>
     <w:semiHidden/>
     <w:unhideWhenUsed/>
   </w:style>
-  <w:style w:type="character" w:customStyle="1" w:styleId="Heading1Char">
-    <w:name w:val="Heading 1 Char"/>
-    <w:basedOn w:val="DefaultParagraphFont"/>
-    <w:link w:val="Heading1"/>
+  <w:style w:type="character" w:customStyle="1" w:styleId="Overskrift1Tegn">
+    <w:name w:val="Overskrift 1 Tegn"/>
+    <w:basedOn w:val="Standardskrifttypeiafsnit"/>
+    <w:link w:val="Overskrift1"/>
     <w:uiPriority w:val="9"/>
     <w:rsid w:val="00B55D64"/>
     <w:rPr>
@@ -563,6 +610,25 @@
       <w:color w:val="2E74B5" w:themeColor="accent1" w:themeShade="BF"/>
       <w:sz w:val="32"/>
       <w:szCs w:val="32"/>
+    </w:rPr>
+  </w:style>
+  <w:style w:type="paragraph" w:styleId="Billedtekst">
+    <w:name w:val="caption"/>
+    <w:basedOn w:val="Normal"/>
+    <w:next w:val="Normal"/>
+    <w:uiPriority w:val="35"/>
+    <w:unhideWhenUsed/>
+    <w:qFormat/>
+    <w:rsid w:val="00805FA7"/>
+    <w:pPr>
+      <w:spacing w:after="200" w:line="240" w:lineRule="auto"/>
+    </w:pPr>
+    <w:rPr>
+      <w:i/>
+      <w:iCs/>
+      <w:color w:val="44546A" w:themeColor="text2"/>
+      <w:sz w:val="18"/>
+      <w:szCs w:val="18"/>
     </w:rPr>
   </w:style>
 </w:styles>

</xml_diff>